<commit_message>
calculator and javascript code
</commit_message>
<xml_diff>
--- a/assignment/assignment.docx
+++ b/assignment/assignment.docx
@@ -1125,7 +1125,399 @@
           <w:szCs w:val="24"/>
           <w:lang w:val="en-US"/>
         </w:rPr>
+        <w:t xml:space="preserve">Javascript </w:t>
+      </w:r>
+      <w:r>
+        <w:rPr>
+          <w:rFonts w:ascii="Josefin Sans" w:hAnsi="Josefin Sans"/>
+          <w:b/>
+          <w:bCs/>
+          <w:sz w:val="24"/>
+          <w:szCs w:val="24"/>
+          <w:lang w:val="en-US"/>
+        </w:rPr>
         <w:t>Array and Objects</w:t>
+      </w:r>
+      <w:r>
+        <w:rPr>
+          <w:rFonts w:ascii="Josefin Sans" w:hAnsi="Josefin Sans"/>
+          <w:b/>
+          <w:bCs/>
+          <w:sz w:val="24"/>
+          <w:szCs w:val="24"/>
+          <w:lang w:val="en-US"/>
+        </w:rPr>
+        <w:t xml:space="preserve"> working with data</w:t>
+      </w:r>
+    </w:p>
+    <w:p>
+      <w:pPr>
+        <w:pStyle w:val="ListParagraph"/>
+        <w:numPr>
+          <w:ilvl w:val="0"/>
+          <w:numId w:val="5"/>
+        </w:numPr>
+        <w:spacing w:line="360" w:lineRule="auto"/>
+        <w:rPr>
+          <w:rFonts w:ascii="Josefin Sans" w:hAnsi="Josefin Sans"/>
+          <w:b/>
+          <w:bCs/>
+          <w:sz w:val="24"/>
+          <w:szCs w:val="24"/>
+          <w:lang w:val="en-US"/>
+        </w:rPr>
+      </w:pPr>
+      <w:r>
+        <w:rPr>
+          <w:rFonts w:ascii="Josefin Sans" w:hAnsi="Josefin Sans"/>
+          <w:b/>
+          <w:bCs/>
+          <w:sz w:val="24"/>
+          <w:szCs w:val="24"/>
+          <w:lang w:val="en-US"/>
+        </w:rPr>
+        <w:t>Serialization and deserialization</w:t>
+      </w:r>
+    </w:p>
+    <w:p>
+      <w:pPr>
+        <w:pStyle w:val="ListParagraph"/>
+        <w:numPr>
+          <w:ilvl w:val="0"/>
+          <w:numId w:val="5"/>
+        </w:numPr>
+        <w:spacing w:line="360" w:lineRule="auto"/>
+        <w:rPr>
+          <w:rFonts w:ascii="Josefin Sans" w:hAnsi="Josefin Sans"/>
+          <w:b/>
+          <w:bCs/>
+          <w:sz w:val="24"/>
+          <w:szCs w:val="24"/>
+          <w:lang w:val="en-US"/>
+        </w:rPr>
+      </w:pPr>
+      <w:r>
+        <w:rPr>
+          <w:rFonts w:ascii="Josefin Sans" w:hAnsi="Josefin Sans"/>
+          <w:b/>
+          <w:bCs/>
+          <w:sz w:val="24"/>
+          <w:szCs w:val="24"/>
+          <w:lang w:val="en-US"/>
+        </w:rPr>
+        <w:t xml:space="preserve">Teleporting a human – understanding </w:t>
+      </w:r>
+      <w:r>
+        <w:rPr>
+          <w:rFonts w:ascii="Josefin Sans" w:hAnsi="Josefin Sans"/>
+          <w:b/>
+          <w:bCs/>
+          <w:sz w:val="24"/>
+          <w:szCs w:val="24"/>
+          <w:lang w:val="en-US"/>
+        </w:rPr>
+        <w:t>Serialization and deserialization</w:t>
+      </w:r>
+      <w:r>
+        <w:rPr>
+          <w:rFonts w:ascii="Josefin Sans" w:hAnsi="Josefin Sans"/>
+          <w:b/>
+          <w:bCs/>
+          <w:sz w:val="24"/>
+          <w:szCs w:val="24"/>
+          <w:lang w:val="en-US"/>
+        </w:rPr>
+        <w:t xml:space="preserve"> in js</w:t>
+      </w:r>
+    </w:p>
+    <w:p>
+      <w:pPr>
+        <w:pStyle w:val="ListParagraph"/>
+        <w:numPr>
+          <w:ilvl w:val="0"/>
+          <w:numId w:val="5"/>
+        </w:numPr>
+        <w:spacing w:line="360" w:lineRule="auto"/>
+        <w:rPr>
+          <w:rFonts w:ascii="Josefin Sans" w:hAnsi="Josefin Sans"/>
+          <w:b/>
+          <w:bCs/>
+          <w:sz w:val="24"/>
+          <w:szCs w:val="24"/>
+          <w:lang w:val="en-US"/>
+        </w:rPr>
+      </w:pPr>
+      <w:r>
+        <w:rPr>
+          <w:rFonts w:ascii="Josefin Sans" w:hAnsi="Josefin Sans"/>
+          <w:b/>
+          <w:bCs/>
+          <w:sz w:val="24"/>
+          <w:szCs w:val="24"/>
+          <w:lang w:val="en-US"/>
+        </w:rPr>
+        <w:t>Function – building blocks of js</w:t>
+      </w:r>
+    </w:p>
+    <w:p>
+      <w:pPr>
+        <w:pStyle w:val="ListParagraph"/>
+        <w:numPr>
+          <w:ilvl w:val="0"/>
+          <w:numId w:val="5"/>
+        </w:numPr>
+        <w:spacing w:line="360" w:lineRule="auto"/>
+        <w:rPr>
+          <w:rFonts w:ascii="Josefin Sans" w:hAnsi="Josefin Sans"/>
+          <w:b/>
+          <w:bCs/>
+          <w:sz w:val="24"/>
+          <w:szCs w:val="24"/>
+          <w:lang w:val="en-US"/>
+        </w:rPr>
+      </w:pPr>
+      <w:r>
+        <w:rPr>
+          <w:rFonts w:ascii="Josefin Sans" w:hAnsi="Josefin Sans"/>
+          <w:b/>
+          <w:bCs/>
+          <w:sz w:val="24"/>
+          <w:szCs w:val="24"/>
+          <w:lang w:val="en-US"/>
+        </w:rPr>
+        <w:t>Function declaration vs Function expression: What’s the difference</w:t>
+      </w:r>
+    </w:p>
+    <w:p>
+      <w:pPr>
+        <w:pStyle w:val="ListParagraph"/>
+        <w:numPr>
+          <w:ilvl w:val="0"/>
+          <w:numId w:val="5"/>
+        </w:numPr>
+        <w:spacing w:line="360" w:lineRule="auto"/>
+        <w:rPr>
+          <w:rFonts w:ascii="Josefin Sans" w:hAnsi="Josefin Sans"/>
+          <w:b/>
+          <w:bCs/>
+          <w:sz w:val="24"/>
+          <w:szCs w:val="24"/>
+          <w:lang w:val="en-US"/>
+        </w:rPr>
+      </w:pPr>
+      <w:r>
+        <w:rPr>
+          <w:rFonts w:ascii="Josefin Sans" w:hAnsi="Josefin Sans"/>
+          <w:b/>
+          <w:bCs/>
+          <w:sz w:val="24"/>
+          <w:szCs w:val="24"/>
+          <w:lang w:val="en-US"/>
+        </w:rPr>
+        <w:t>Arrow functions in js: A simpler way to write functions</w:t>
+      </w:r>
+    </w:p>
+    <w:p>
+      <w:pPr>
+        <w:pStyle w:val="ListParagraph"/>
+        <w:numPr>
+          <w:ilvl w:val="0"/>
+          <w:numId w:val="5"/>
+        </w:numPr>
+        <w:spacing w:line="360" w:lineRule="auto"/>
+        <w:rPr>
+          <w:rFonts w:ascii="Josefin Sans" w:hAnsi="Josefin Sans"/>
+          <w:b/>
+          <w:bCs/>
+          <w:sz w:val="24"/>
+          <w:szCs w:val="24"/>
+          <w:lang w:val="en-US"/>
+        </w:rPr>
+      </w:pPr>
+      <w:r>
+        <w:rPr>
+          <w:rFonts w:ascii="Josefin Sans" w:hAnsi="Josefin Sans"/>
+          <w:b/>
+          <w:bCs/>
+          <w:sz w:val="24"/>
+          <w:szCs w:val="24"/>
+          <w:lang w:val="en-US"/>
+        </w:rPr>
+        <w:t>Polyfills – bridging gaps in javascript</w:t>
+      </w:r>
+    </w:p>
+    <w:p>
+      <w:pPr>
+        <w:pStyle w:val="ListParagraph"/>
+        <w:numPr>
+          <w:ilvl w:val="0"/>
+          <w:numId w:val="5"/>
+        </w:numPr>
+        <w:spacing w:line="360" w:lineRule="auto"/>
+        <w:rPr>
+          <w:rFonts w:ascii="Josefin Sans" w:hAnsi="Josefin Sans"/>
+          <w:b/>
+          <w:bCs/>
+          <w:sz w:val="24"/>
+          <w:szCs w:val="24"/>
+          <w:lang w:val="en-US"/>
+        </w:rPr>
+      </w:pPr>
+      <w:r>
+        <w:rPr>
+          <w:rFonts w:ascii="Josefin Sans" w:hAnsi="Josefin Sans"/>
+          <w:b/>
+          <w:bCs/>
+          <w:sz w:val="24"/>
+          <w:szCs w:val="24"/>
+          <w:lang w:val="en-US"/>
+        </w:rPr>
+        <w:t>What is polyfill and why is it important</w:t>
+      </w:r>
+    </w:p>
+    <w:p>
+      <w:pPr>
+        <w:pStyle w:val="ListParagraph"/>
+        <w:numPr>
+          <w:ilvl w:val="0"/>
+          <w:numId w:val="5"/>
+        </w:numPr>
+        <w:spacing w:line="360" w:lineRule="auto"/>
+        <w:rPr>
+          <w:rFonts w:ascii="Josefin Sans" w:hAnsi="Josefin Sans"/>
+          <w:b/>
+          <w:bCs/>
+          <w:sz w:val="24"/>
+          <w:szCs w:val="24"/>
+          <w:lang w:val="en-US"/>
+        </w:rPr>
+      </w:pPr>
+      <w:r>
+        <w:rPr>
+          <w:rFonts w:ascii="Josefin Sans" w:hAnsi="Josefin Sans"/>
+          <w:b/>
+          <w:bCs/>
+          <w:sz w:val="24"/>
+          <w:szCs w:val="24"/>
+          <w:lang w:val="en-US"/>
+        </w:rPr>
+        <w:t xml:space="preserve">Writing your own polyfills </w:t>
+      </w:r>
+    </w:p>
+    <w:p>
+      <w:pPr>
+        <w:pStyle w:val="ListParagraph"/>
+        <w:numPr>
+          <w:ilvl w:val="0"/>
+          <w:numId w:val="5"/>
+        </w:numPr>
+        <w:spacing w:line="360" w:lineRule="auto"/>
+        <w:rPr>
+          <w:rFonts w:ascii="Josefin Sans" w:hAnsi="Josefin Sans"/>
+          <w:b/>
+          <w:bCs/>
+          <w:sz w:val="24"/>
+          <w:szCs w:val="24"/>
+          <w:lang w:val="en-US"/>
+        </w:rPr>
+      </w:pPr>
+      <w:r>
+        <w:rPr>
+          <w:rFonts w:ascii="Josefin Sans" w:hAnsi="Josefin Sans"/>
+          <w:b/>
+          <w:bCs/>
+          <w:sz w:val="24"/>
+          <w:szCs w:val="24"/>
+          <w:lang w:val="en-US"/>
+        </w:rPr>
+        <w:t>Common polyfills every developer should know</w:t>
+      </w:r>
+    </w:p>
+    <w:p>
+      <w:pPr>
+        <w:pStyle w:val="ListParagraph"/>
+        <w:numPr>
+          <w:ilvl w:val="0"/>
+          <w:numId w:val="5"/>
+        </w:numPr>
+        <w:spacing w:line="360" w:lineRule="auto"/>
+        <w:rPr>
+          <w:rFonts w:ascii="Josefin Sans" w:hAnsi="Josefin Sans"/>
+          <w:b/>
+          <w:bCs/>
+          <w:sz w:val="24"/>
+          <w:szCs w:val="24"/>
+          <w:lang w:val="en-US"/>
+        </w:rPr>
+      </w:pPr>
+      <w:r>
+        <w:rPr>
+          <w:rFonts w:ascii="Josefin Sans" w:hAnsi="Josefin Sans"/>
+          <w:b/>
+          <w:bCs/>
+          <w:sz w:val="24"/>
+          <w:szCs w:val="24"/>
+          <w:lang w:val="en-US"/>
+        </w:rPr>
+        <w:t>Prototype in javascript</w:t>
+      </w:r>
+    </w:p>
+    <w:p>
+      <w:pPr>
+        <w:pStyle w:val="ListParagraph"/>
+        <w:numPr>
+          <w:ilvl w:val="0"/>
+          <w:numId w:val="5"/>
+        </w:numPr>
+        <w:spacing w:line="360" w:lineRule="auto"/>
+        <w:rPr>
+          <w:rFonts w:ascii="Josefin Sans" w:hAnsi="Josefin Sans"/>
+          <w:b/>
+          <w:bCs/>
+          <w:sz w:val="24"/>
+          <w:szCs w:val="24"/>
+          <w:lang w:val="en-US"/>
+        </w:rPr>
+      </w:pPr>
+      <w:r>
+        <w:rPr>
+          <w:rFonts w:ascii="Josefin Sans" w:hAnsi="Josefin Sans"/>
+          <w:b/>
+          <w:bCs/>
+          <w:sz w:val="24"/>
+          <w:szCs w:val="24"/>
+          <w:lang w:val="en-US"/>
+        </w:rPr>
+        <w:t>Prototype chain -how inheritance works</w:t>
+      </w:r>
+    </w:p>
+    <w:p>
+      <w:pPr>
+        <w:pStyle w:val="ListParagraph"/>
+        <w:numPr>
+          <w:ilvl w:val="0"/>
+          <w:numId w:val="5"/>
+        </w:numPr>
+        <w:spacing w:line="360" w:lineRule="auto"/>
+        <w:rPr>
+          <w:rFonts w:ascii="Josefin Sans" w:hAnsi="Josefin Sans"/>
+          <w:b/>
+          <w:bCs/>
+          <w:sz w:val="24"/>
+          <w:szCs w:val="24"/>
+          <w:lang w:val="en-US"/>
+        </w:rPr>
+      </w:pPr>
+      <w:r>
+        <w:rPr>
+          <w:rFonts w:ascii="Josefin Sans" w:hAnsi="Josefin Sans"/>
+          <w:b/>
+          <w:bCs/>
+          <w:sz w:val="24"/>
+          <w:szCs w:val="24"/>
+          <w:lang w:val="en-US"/>
+        </w:rPr>
+        <w:t>Modifying prototypes – Do’s and Don’ts</w:t>
       </w:r>
     </w:p>
     <w:p>

</xml_diff>